<commit_message>
Continuing write-up on code.
</commit_message>
<xml_diff>
--- a/Documents/Write-up/Write-up (The Code).docx
+++ b/Documents/Write-up/Write-up (The Code).docx
@@ -48,31 +48,7 @@
     <w:p/>
     <w:p>
       <w:r>
-        <w:t xml:space="preserve">Within the entire body of code of </w:t>
-      </w:r>
-      <w:proofErr w:type="spellStart"/>
-      <w:r>
-        <w:t>Icarus</w:t>
-      </w:r>
-      <w:proofErr w:type="spellEnd"/>
-      <w:r>
-        <w:t xml:space="preserve">, only a few programming languages are used (those that I’m comfortable with): </w:t>
-      </w:r>
-      <w:proofErr w:type="spellStart"/>
-      <w:r>
-        <w:t>Arduino</w:t>
-      </w:r>
-      <w:proofErr w:type="spellEnd"/>
-      <w:r>
-        <w:t xml:space="preserve">, Python, and shell scripting. While limited in range of programming approaches, I tried to utilize the languages I know as efficiently as possible. On individual devices, things seemed to run smoothing, and it turned out to be the communication between devices that was the most difficult challenge. </w:t>
-      </w:r>
-      <w:proofErr w:type="spellStart"/>
-      <w:r>
-        <w:t>Icarus</w:t>
-      </w:r>
-      <w:proofErr w:type="spellEnd"/>
-      <w:r>
-        <w:t xml:space="preserve"> was all about bringing together everything that I’ve learned over the past few years, so it served its purpose. But the difficulties I encountered only serve to highlight the moral of the story that when designing an embedded system-based device with elements that really can’t fail, </w:t>
+        <w:t xml:space="preserve">Within the entire body of code of Icarus, only a few programming languages are used (those that I’m comfortable with): Arduino, Python, and shell scripting. While limited in range of programming approaches, I tried to utilize the languages I know as efficiently as possible. On individual devices, things seemed to run smoothing, and it turned out to be the communication between devices that was the most difficult challenge. Icarus was all about bringing together everything that I’ve learned over the past few years, so it served its purpose. But the difficulties I encountered only serve to highlight the moral of the story that when designing an embedded system-based device with elements that really can’t fail, </w:t>
       </w:r>
       <w:r>
         <w:rPr>
@@ -82,76 +58,22 @@
         <w:t>less is more</w:t>
       </w:r>
       <w:r>
-        <w:t xml:space="preserve">. I knew this in idea before, but working on </w:t>
-      </w:r>
-      <w:proofErr w:type="spellStart"/>
-      <w:r>
-        <w:t>Icarus</w:t>
-      </w:r>
-      <w:proofErr w:type="spellEnd"/>
-      <w:r>
-        <w:t xml:space="preserve"> really drove this idea home for me.</w:t>
-      </w:r>
-    </w:p>
-    <w:p/>
-    <w:p>
-      <w:r>
-        <w:rPr>
-          <w:b/>
-        </w:rPr>
-        <w:t xml:space="preserve">Main Elements &amp; </w:t>
-      </w:r>
-      <w:proofErr w:type="spellStart"/>
-      <w:r>
-        <w:rPr>
-          <w:b/>
-        </w:rPr>
-        <w:t>Auxillary</w:t>
-      </w:r>
-      <w:proofErr w:type="spellEnd"/>
-      <w:r>
-        <w:rPr>
-          <w:b/>
-        </w:rPr>
-        <w:t xml:space="preserve"> Helpers:</w:t>
-      </w:r>
-    </w:p>
-    <w:p/>
-    <w:p>
-      <w:r>
-        <w:t xml:space="preserve">Summarizing everything as simply as possible, the </w:t>
-      </w:r>
-      <w:proofErr w:type="spellStart"/>
-      <w:r>
-        <w:t>Arduinos</w:t>
-      </w:r>
-      <w:proofErr w:type="spellEnd"/>
-      <w:r>
-        <w:t xml:space="preserve"> run “</w:t>
-      </w:r>
-      <w:proofErr w:type="spellStart"/>
-      <w:r>
-        <w:t>Arduino</w:t>
-      </w:r>
-      <w:proofErr w:type="spellEnd"/>
-      <w:r>
-        <w:t xml:space="preserve">” (processing/Wiring) [obviously], communicating with each other and the </w:t>
-      </w:r>
-      <w:proofErr w:type="spellStart"/>
-      <w:r>
-        <w:t>RPi</w:t>
-      </w:r>
-      <w:proofErr w:type="spellEnd"/>
-      <w:r>
-        <w:t xml:space="preserve"> by digital I/O and serial, respectively.  The Raspberry Pi 3 uses </w:t>
-      </w:r>
-      <w:proofErr w:type="spellStart"/>
-      <w:r>
-        <w:t>crontab</w:t>
-      </w:r>
-      <w:proofErr w:type="spellEnd"/>
-      <w:r>
-        <w:t xml:space="preserve"> to coordinate automatic launch of the main media capture script written in Python, which in turn performs various actions globally by executing shell scripts.</w:t>
+        <w:t>. I knew this in idea before, but working on Icarus really drove this idea home for me.</w:t>
+      </w:r>
+    </w:p>
+    <w:p/>
+    <w:p>
+      <w:r>
+        <w:rPr>
+          <w:b/>
+        </w:rPr>
+        <w:t>Main Elements &amp; Auxillary Helpers:</w:t>
+      </w:r>
+    </w:p>
+    <w:p/>
+    <w:p>
+      <w:r>
+        <w:t>Summarizing everything as simply as possible, the Arduinos run “Arduino” (processing/Wiring) [obviously], communicating with each other and the RPi by digital I/O and serial, respectively.  The Raspberry Pi 3 uses crontab to coordinate automatic launch of the main media capture script written in Python, which in turn performs various actions globally by executing shell scripts.</w:t>
       </w:r>
     </w:p>
     <w:p/>
@@ -168,25 +90,15 @@
           <w:numId w:val="2"/>
         </w:numPr>
       </w:pPr>
-      <w:proofErr w:type="spellStart"/>
-      <w:r>
-        <w:t>Arduino</w:t>
-      </w:r>
-      <w:proofErr w:type="spellEnd"/>
-      <w:r>
-        <w:t xml:space="preserve"> Mega </w:t>
+      <w:r>
+        <w:t xml:space="preserve">Arduino Mega </w:t>
       </w:r>
       <w:r>
         <w:sym w:font="Wingdings" w:char="F0E0"/>
       </w:r>
       <w:r>
-        <w:t xml:space="preserve"> </w:t>
-      </w:r>
-      <w:proofErr w:type="spellStart"/>
-      <w:r>
-        <w:t>RPi</w:t>
-      </w:r>
-      <w:proofErr w:type="spellEnd"/>
+        <w:t xml:space="preserve"> RPi</w:t>
+      </w:r>
       <w:r>
         <w:tab/>
         <w:t xml:space="preserve"> (Serial Communication)</w:t>
@@ -212,35 +124,14 @@
           <w:numId w:val="2"/>
         </w:numPr>
       </w:pPr>
-      <w:proofErr w:type="spellStart"/>
-      <w:r>
-        <w:t>Arduino</w:t>
-      </w:r>
-      <w:proofErr w:type="spellEnd"/>
-      <w:r>
-        <w:t xml:space="preserve"> Mega </w:t>
+      <w:r>
+        <w:t xml:space="preserve">Arduino Mega </w:t>
       </w:r>
       <w:r>
         <w:sym w:font="Wingdings" w:char="F0E0"/>
       </w:r>
       <w:r>
-        <w:t xml:space="preserve"> </w:t>
-      </w:r>
-      <w:proofErr w:type="spellStart"/>
-      <w:r>
-        <w:t>Arduino</w:t>
-      </w:r>
-      <w:proofErr w:type="spellEnd"/>
-      <w:r>
-        <w:t xml:space="preserve"> </w:t>
-      </w:r>
-      <w:proofErr w:type="spellStart"/>
-      <w:r>
-        <w:t>Nano</w:t>
-      </w:r>
-      <w:proofErr w:type="spellEnd"/>
-      <w:r>
-        <w:t xml:space="preserve"> (Digital Output)</w:t>
+        <w:t xml:space="preserve"> Arduino Nano (Digital Output)</w:t>
       </w:r>
     </w:p>
     <w:p>
@@ -252,15 +143,7 @@
         </w:numPr>
       </w:pPr>
       <w:r>
-        <w:t>Triggers deployment of servo for “</w:t>
-      </w:r>
-      <w:proofErr w:type="spellStart"/>
-      <w:r>
-        <w:t>selfie</w:t>
-      </w:r>
-      <w:proofErr w:type="spellEnd"/>
-      <w:r>
-        <w:t>” photo at peak altitude</w:t>
+        <w:t>Triggers deployment of servo for “selfie” photo at peak altitude</w:t>
       </w:r>
     </w:p>
     <w:p>
@@ -271,27 +154,14 @@
           <w:numId w:val="2"/>
         </w:numPr>
       </w:pPr>
-      <w:proofErr w:type="spellStart"/>
-      <w:r>
-        <w:t>Arduino</w:t>
-      </w:r>
-      <w:proofErr w:type="spellEnd"/>
-      <w:r>
-        <w:t xml:space="preserve"> Mega </w:t>
+      <w:r>
+        <w:t xml:space="preserve">Arduino Mega </w:t>
       </w:r>
       <w:r>
         <w:sym w:font="Wingdings" w:char="F0E0"/>
       </w:r>
       <w:r>
-        <w:t xml:space="preserve"> </w:t>
-      </w:r>
-      <w:proofErr w:type="spellStart"/>
-      <w:r>
-        <w:t>Arduino</w:t>
-      </w:r>
-      <w:proofErr w:type="spellEnd"/>
-      <w:r>
-        <w:t xml:space="preserve"> Uno (Digital Output)</w:t>
+        <w:t xml:space="preserve"> Arduino Uno (Digital Output)</w:t>
       </w:r>
     </w:p>
     <w:p>
@@ -313,43 +183,18 @@
           <w:u w:val="single"/>
         </w:rPr>
       </w:pPr>
-      <w:proofErr w:type="spellStart"/>
       <w:r>
         <w:rPr>
           <w:b/>
           <w:u w:val="single"/>
         </w:rPr>
-        <w:t>Arduino</w:t>
-      </w:r>
-      <w:proofErr w:type="spellEnd"/>
-      <w:r>
-        <w:rPr>
-          <w:b/>
-          <w:u w:val="single"/>
-        </w:rPr>
-        <w:t xml:space="preserve"> Mega &amp; The Core HAB Code</w:t>
-      </w:r>
-    </w:p>
-    <w:p/>
-    <w:p>
-      <w:r>
-        <w:t xml:space="preserve">There’s a lot going on throughout the main </w:t>
-      </w:r>
-      <w:proofErr w:type="spellStart"/>
-      <w:r>
-        <w:t>Arduino</w:t>
-      </w:r>
-      <w:proofErr w:type="spellEnd"/>
-      <w:r>
-        <w:t xml:space="preserve"> sketch, and I could really write a book on it, but I’ll try to just break down the main functional elements. If you would like to dig deeper into the code, you can always find everything on my </w:t>
-      </w:r>
-      <w:proofErr w:type="spellStart"/>
-      <w:r>
-        <w:t>GitHub</w:t>
-      </w:r>
-      <w:proofErr w:type="spellEnd"/>
-      <w:r>
-        <w:t>, and I’m happy to answer any questions that anyone may have.</w:t>
+        <w:t>Arduino Mega &amp; The Core HAB Code</w:t>
+      </w:r>
+    </w:p>
+    <w:p/>
+    <w:p>
+      <w:r>
+        <w:t>There’s a lot going on throughout the main Arduino sketch, and I could really write a book on it, but I’ll try to just break down the main functional elements. If you would like to dig deeper into the code, you can always find everything on my GitHub, and I’m happy to answer any questions that anyone may have.</w:t>
       </w:r>
     </w:p>
     <w:p>
@@ -363,34 +208,10 @@
     <w:p/>
     <w:p>
       <w:r>
-        <w:t xml:space="preserve">The libraries used will look familiar to those who have worked with </w:t>
-      </w:r>
-      <w:proofErr w:type="spellStart"/>
-      <w:r>
-        <w:t>Adafruit</w:t>
-      </w:r>
-      <w:proofErr w:type="spellEnd"/>
-      <w:r>
-        <w:t xml:space="preserve"> products, GPS, or any of the standard communication protocols. As always, </w:t>
-      </w:r>
-      <w:proofErr w:type="spellStart"/>
-      <w:r>
-        <w:t>Adafruit</w:t>
-      </w:r>
-      <w:proofErr w:type="spellEnd"/>
-      <w:r>
-        <w:t xml:space="preserve"> has come up clutch with the release of a new unified sensor library that encompasses many of its products and allows simple integration of multiple devices.</w:t>
-      </w:r>
-      <w:r>
-        <w:t xml:space="preserve"> For GPS, I went with </w:t>
-      </w:r>
-      <w:proofErr w:type="spellStart"/>
-      <w:r>
-        <w:t>TinyGPS</w:t>
-      </w:r>
-      <w:proofErr w:type="spellEnd"/>
-      <w:r>
-        <w:t>++</w:t>
+        <w:t>The libraries used will look familiar to those who have worked with Adafruit products, GPS, or any of the standard communication protocols. As always, Adafruit has come up clutch with the release of a new unified sensor library that encompasses many of its products and allows simple integration of multiple devices.</w:t>
+      </w:r>
+      <w:r>
+        <w:t xml:space="preserve"> For GPS, I went with TinyGPS++</w:t>
       </w:r>
       <w:r>
         <w:rPr>
@@ -399,51 +220,16 @@
         <w:t>(LINK)</w:t>
       </w:r>
       <w:r>
-        <w:t xml:space="preserve">. I’ve used </w:t>
-      </w:r>
-      <w:proofErr w:type="spellStart"/>
-      <w:r>
-        <w:t>Mikal</w:t>
-      </w:r>
-      <w:proofErr w:type="spellEnd"/>
-      <w:r>
-        <w:t xml:space="preserve"> Hart’s </w:t>
-      </w:r>
-      <w:proofErr w:type="spellStart"/>
-      <w:r>
-        <w:t>TinyGPS</w:t>
-      </w:r>
-      <w:proofErr w:type="spellEnd"/>
-      <w:r>
-        <w:t xml:space="preserve"> many times in the past with great success, and decided to upgrade to his new version in case I chose to utilize some of the cool new features.</w:t>
-      </w:r>
-      <w:r>
-        <w:t xml:space="preserve"> I chose to use the </w:t>
-      </w:r>
-      <w:proofErr w:type="spellStart"/>
-      <w:r>
-        <w:t>SdFat</w:t>
-      </w:r>
-      <w:proofErr w:type="spellEnd"/>
-      <w:r>
-        <w:t xml:space="preserve"> </w:t>
-      </w:r>
-      <w:proofErr w:type="gramStart"/>
-      <w:r>
-        <w:t>library</w:t>
-      </w:r>
-      <w:r>
-        <w:rPr>
-          <w:b/>
-        </w:rPr>
-        <w:t>(</w:t>
-      </w:r>
-      <w:proofErr w:type="gramEnd"/>
-      <w:r>
-        <w:rPr>
-          <w:b/>
-        </w:rPr>
-        <w:t>LINK)</w:t>
+        <w:t>. I’ve used Mikal Hart’s TinyGPS many times in the past with great success, and decided to upgrade to his new version in case I chose to utilize some of the cool new features.</w:t>
+      </w:r>
+      <w:r>
+        <w:t xml:space="preserve"> I chose to use the SdFat library</w:t>
+      </w:r>
+      <w:r>
+        <w:rPr>
+          <w:b/>
+        </w:rPr>
+        <w:t>(LINK)</w:t>
       </w:r>
       <w:r>
         <w:t xml:space="preserve"> instead of the stock SD library as I usually do because of its reliability and high performance. </w:t>
@@ -474,15 +260,8 @@
     <w:p/>
     <w:p>
       <w:r>
-        <w:t xml:space="preserve">A few debug </w:t>
-      </w:r>
-      <w:proofErr w:type="spellStart"/>
-      <w:proofErr w:type="gramStart"/>
-      <w:r>
-        <w:t>boolean</w:t>
-      </w:r>
-      <w:proofErr w:type="spellEnd"/>
-      <w:proofErr w:type="gramEnd"/>
+        <w:t>A few debug boolean</w:t>
+      </w:r>
       <w:r>
         <w:t xml:space="preserve"> switches are included </w:t>
       </w:r>
@@ -504,15 +283,8 @@
           <w:numId w:val="3"/>
         </w:numPr>
       </w:pPr>
-      <w:proofErr w:type="spellStart"/>
-      <w:proofErr w:type="gramStart"/>
-      <w:r>
-        <w:t>debugMode</w:t>
-      </w:r>
-      <w:proofErr w:type="spellEnd"/>
-      <w:proofErr w:type="gramEnd"/>
-      <w:r>
-        <w:t xml:space="preserve"> </w:t>
+      <w:r>
+        <w:t xml:space="preserve">debugMode </w:t>
       </w:r>
       <w:r>
         <w:sym w:font="Wingdings" w:char="F0E0"/>
@@ -532,15 +304,8 @@
           <w:numId w:val="3"/>
         </w:numPr>
       </w:pPr>
-      <w:proofErr w:type="spellStart"/>
-      <w:proofErr w:type="gramStart"/>
-      <w:r>
-        <w:t>debugSmsOff</w:t>
-      </w:r>
-      <w:proofErr w:type="spellEnd"/>
-      <w:proofErr w:type="gramEnd"/>
-      <w:r>
-        <w:t xml:space="preserve"> </w:t>
+      <w:r>
+        <w:t xml:space="preserve">debugSmsOff </w:t>
       </w:r>
       <w:r>
         <w:sym w:font="Wingdings" w:char="F0E0"/>
@@ -557,15 +322,8 @@
           <w:numId w:val="3"/>
         </w:numPr>
       </w:pPr>
-      <w:proofErr w:type="spellStart"/>
-      <w:proofErr w:type="gramStart"/>
-      <w:r>
-        <w:t>debugHeaterOff</w:t>
-      </w:r>
-      <w:proofErr w:type="spellEnd"/>
-      <w:proofErr w:type="gramEnd"/>
-      <w:r>
-        <w:t xml:space="preserve"> </w:t>
+      <w:r>
+        <w:t xml:space="preserve">debugHeaterOff </w:t>
       </w:r>
       <w:r>
         <w:sym w:font="Wingdings" w:char="F0E0"/>
@@ -596,15 +354,7 @@
     <w:p/>
     <w:p>
       <w:r>
-        <w:t xml:space="preserve">These </w:t>
-      </w:r>
-      <w:proofErr w:type="spellStart"/>
-      <w:r>
-        <w:t>booleans</w:t>
-      </w:r>
-      <w:proofErr w:type="spellEnd"/>
-      <w:r>
-        <w:t xml:space="preserve"> are set from EEPROM and mark the exact flight phase that is active. These are included to allow the program to resume where it left off in case of accidental reboot.</w:t>
+        <w:t>These booleans are set from EEPROM and mark the exact flight phase that is active. These are included to allow the program to resume where it left off in case of accidental reboot.</w:t>
       </w:r>
     </w:p>
     <w:p/>
@@ -624,19 +374,29 @@
           <w:b/>
         </w:rPr>
       </w:pPr>
-      <w:proofErr w:type="gramStart"/>
-      <w:r>
-        <w:rPr>
-          <w:b/>
-        </w:rPr>
-        <w:t>void</w:t>
-      </w:r>
-      <w:proofErr w:type="gramEnd"/>
-      <w:r>
-        <w:rPr>
-          <w:b/>
-        </w:rPr>
-        <w:t xml:space="preserve"> setup():</w:t>
+      <w:r>
+        <w:rPr>
+          <w:b/>
+        </w:rPr>
+        <w:t>Setup [</w:t>
+      </w:r>
+      <w:r>
+        <w:rPr>
+          <w:b/>
+        </w:rPr>
+        <w:t>void setup()</w:t>
+      </w:r>
+      <w:r>
+        <w:rPr>
+          <w:b/>
+        </w:rPr>
+        <w:t>]</w:t>
+      </w:r>
+      <w:r>
+        <w:rPr>
+          <w:b/>
+        </w:rPr>
+        <w:t>:</w:t>
       </w:r>
     </w:p>
     <w:p/>
@@ -654,46 +414,19 @@
     <w:p/>
     <w:p>
       <w:r>
-        <w:t xml:space="preserve">Following pin assignments, the first operation is to check the state of a small toggle switch inside the payload. </w:t>
-      </w:r>
-      <w:proofErr w:type="gramStart"/>
-      <w:r>
-        <w:t>If set to the start position, all EEPROM values are cleared to reset the program to the initial launch state.</w:t>
-      </w:r>
-      <w:proofErr w:type="gramEnd"/>
-      <w:r>
-        <w:t xml:space="preserve"> All of the accessory sensors are initialized as well as the SD card.</w:t>
-      </w:r>
-    </w:p>
-    <w:p/>
-    <w:p>
-      <w:r>
-        <w:t xml:space="preserve">If setup is running for the first time, the GPS is then initialized first. This involves reading the PPS output to confirm that power is present at the device, </w:t>
-      </w:r>
-      <w:proofErr w:type="gramStart"/>
-      <w:r>
-        <w:t>then</w:t>
-      </w:r>
-      <w:proofErr w:type="gramEnd"/>
-      <w:r>
-        <w:t xml:space="preserve"> the program waits for PPS to indicate that a GPS fix has been attained. Next, GPS data is read until a sufficient horizontal dilution of precision (HDOP) is </w:t>
-      </w:r>
-      <w:proofErr w:type="gramStart"/>
-      <w:r>
-        <w:t>attained</w:t>
-      </w:r>
-      <w:r>
-        <w:rPr>
-          <w:b/>
-        </w:rPr>
-        <w:t>(</w:t>
-      </w:r>
-      <w:proofErr w:type="gramEnd"/>
-      <w:r>
-        <w:rPr>
-          <w:b/>
-        </w:rPr>
-        <w:t>LINK)</w:t>
+        <w:t>Following pin assignments, the first operation is to check the state of a small toggle switch inside the payload. If set to the start position, all EEPROM values are cleared to reset the program to the initial launch state. All of the accessory sensors are initialized as well as the SD card.</w:t>
+      </w:r>
+    </w:p>
+    <w:p/>
+    <w:p>
+      <w:r>
+        <w:t>If setup is running for the first time, the GPS is then initialized first. This involves reading the PPS output to confirm that power is present at the device, then the program waits for PPS to indicate that a GPS fix has been attained. Next, GPS data is read until a sufficient horizontal dilution of precision (HDOP) is attained</w:t>
+      </w:r>
+      <w:r>
+        <w:rPr>
+          <w:b/>
+        </w:rPr>
+        <w:t>(LINK)</w:t>
       </w:r>
       <w:r>
         <w:t>. This ensures that the GPS data is consistently accurate before proceeding. I’ve found that a value of HDOP=125 provides sufficient accuracy. Once this is achieved, the launch site coordinates are set and stored in EEPROM to be used later for distance calculations.</w:t>
@@ -714,15 +447,7 @@
         <w:t>roubleshoot</w:t>
       </w:r>
       <w:r>
-        <w:t xml:space="preserve"> this before and found that the duration of the pin 9 HIGH </w:t>
-      </w:r>
-      <w:proofErr w:type="gramStart"/>
-      <w:r>
-        <w:t>state</w:t>
-      </w:r>
-      <w:proofErr w:type="gramEnd"/>
-      <w:r>
-        <w:t xml:space="preserve"> is critical for proper power on/off function. For example, if the delay is 1000ms, this will turn on the device, but also turn it off if accidentally executed again. Making the delay 500ms turns on the device but isn’t sufficient to turn off the device if run a second time.</w:t>
+        <w:t xml:space="preserve"> this before and found that the duration of the pin 9 HIGH state is critical for proper power on/off function. For example, if the delay is 1000ms, this will turn on the device, but also turn it off if accidentally executed again. Making the delay 500ms turns on the device but isn’t sufficient to turn off the device if run a second time.</w:t>
       </w:r>
     </w:p>
     <w:p/>
@@ -744,15 +469,7 @@
     <w:p/>
     <w:p>
       <w:r>
-        <w:t xml:space="preserve">An SMS is then sent to the user asking for a reply of “Ready” to allow the program to proceed. This was implemented to ensure that the GPRS is powered on and functional and prevent a tragic loss of </w:t>
-      </w:r>
-      <w:proofErr w:type="spellStart"/>
-      <w:r>
-        <w:t>Icarus</w:t>
-      </w:r>
-      <w:proofErr w:type="spellEnd"/>
-      <w:r>
-        <w:t xml:space="preserve"> if the landing coordinates </w:t>
+        <w:t xml:space="preserve">An SMS is then sent to the user asking for a reply of “Ready” to allow the program to proceed. This was implemented to ensure that the GPRS is powered on and functional and prevent a tragic loss of Icarus if the landing coordinates </w:t>
       </w:r>
       <w:r>
         <w:t>could never</w:t>
@@ -767,15 +484,7 @@
         <w:t xml:space="preserve">Next, </w:t>
       </w:r>
       <w:r>
-        <w:t xml:space="preserve">some altitude measurements are made from the </w:t>
-      </w:r>
-      <w:proofErr w:type="spellStart"/>
-      <w:r>
-        <w:t>Adafruit</w:t>
-      </w:r>
-      <w:proofErr w:type="spellEnd"/>
-      <w:r>
-        <w:t xml:space="preserve"> 10-DOF, averaged, and set as a baseline offset. This allows the ground at launch to be marked as 0ft, providing an altitude change from ground to be calculated that will trigger various flight phases.</w:t>
+        <w:t>some altitude measurements are made from the Adafruit 10-DOF, averaged, and set as a baseline offset. This allows the ground at launch to be marked as 0ft, providing an altitude change from ground to be calculated that will trigger various flight phases.</w:t>
       </w:r>
     </w:p>
     <w:p/>
@@ -787,32 +496,31 @@
     <w:p/>
     <w:p>
       <w:r>
-        <w:t xml:space="preserve">After this, a read of the same toggle switch from the beginning of the program is made, and the program will wait for this to be toggled before proceeding. I usually go ahead and toggle it, seal the lid, and hook-up the gas </w:t>
-      </w:r>
-      <w:proofErr w:type="spellStart"/>
-      <w:r>
-        <w:t>senors</w:t>
-      </w:r>
-      <w:proofErr w:type="spellEnd"/>
-      <w:r>
-        <w:t xml:space="preserve"> via the terminal blocks after received the SMS ready request, so I don’t have to do anything at this point.</w:t>
-      </w:r>
-    </w:p>
-    <w:p/>
-    <w:p>
-      <w:r>
-        <w:t xml:space="preserve">Finally, a start signal of “$0” is sent to the </w:t>
-      </w:r>
-      <w:proofErr w:type="spellStart"/>
-      <w:r>
-        <w:t>RPi</w:t>
-      </w:r>
-      <w:proofErr w:type="spellEnd"/>
-      <w:r>
-        <w:t xml:space="preserve">, which </w:t>
+        <w:t>After this, a read of the same toggle switch from the beginning of the program is made, and the program will wait for this to be toggled before proceeding. I usually go ahead and toggle it, seal the lid, and hook-up the gas senors via the terminal blocks after received the SMS ready request, so I don’t have to do anything at this point.</w:t>
+      </w:r>
+    </w:p>
+    <w:p/>
+    <w:p>
+      <w:r>
+        <w:t xml:space="preserve">Finally, a start signal of “$0” is sent to the RPi, which </w:t>
       </w:r>
       <w:r>
         <w:t>begins the Python program/media acquisition, sending a “$0” back to the Mega when it starts running. This is the only time after waiting for the “Ready” SMS response that I included a mandatory hold in the main HAB sketch, because I wanted to make sure that the devices were communicating before launch and prevent it from hanging at any point after.</w:t>
+      </w:r>
+    </w:p>
+    <w:p/>
+    <w:p>
+      <w:r>
+        <w:rPr>
+          <w:b/>
+        </w:rPr>
+        <w:t>Main Loop [void loop()]:</w:t>
+      </w:r>
+    </w:p>
+    <w:p/>
+    <w:p>
+      <w:r>
+        <w:t>Hai.</w:t>
       </w:r>
     </w:p>
     <w:sectPr>

</xml_diff>